<commit_message>
Week #6 Assignment ready
</commit_message>
<xml_diff>
--- a/Assignments/#6/Submitted work/week6-Radoev.docx
+++ b/Assignments/#6/Submitted work/week6-Radoev.docx
@@ -4,6 +4,20 @@
   <w:body>
     <w:p>
       <w:pPr>
+        <w:pStyle w:val="Heading1"/>
+        <w:jc w:val="center"/>
+      </w:pPr>
+      <w:r>
+        <w:t>Assignment #6</w:t>
+      </w:r>
+    </w:p>
+    <w:p>
+      <w:pPr>
+        <w:pStyle w:val="ListParagraph"/>
+      </w:pPr>
+    </w:p>
+    <w:p>
+      <w:pPr>
         <w:pStyle w:val="ListParagraph"/>
         <w:numPr>
           <w:ilvl w:val="0"/>
@@ -67,15 +81,300 @@
         <w:t xml:space="preserve">As a final step we are checking to see if </w:t>
       </w:r>
       <w:r>
-        <w:t>the number we are looking for is equal to the number of the start index. (We can also check for equality with the number in index End, they are both pointing to the same index). If the number and the number on index i are equal then we output the value of, otherwise we don’t</w:t>
-      </w:r>
-      <w:bookmarkStart w:id="0" w:name="_GoBack"/>
-      <w:bookmarkEnd w:id="0"/>
-    </w:p>
-    <w:p>
-      <w:pPr>
-        <w:pStyle w:val="ListParagraph"/>
-      </w:pPr>
+        <w:t xml:space="preserve">the number we are looking for is equal to the number of the start index. (We can also check for equality with the number in index End, they are both pointing to the same index). If the number and the number on index </w:t>
+      </w:r>
+      <w:proofErr w:type="spellStart"/>
+      <w:r>
+        <w:t>i</w:t>
+      </w:r>
+      <w:proofErr w:type="spellEnd"/>
+      <w:r>
+        <w:t xml:space="preserve"> are equal then we output the value of, otherwise we don’t</w:t>
+      </w:r>
+    </w:p>
+    <w:p/>
+    <w:p/>
+    <w:p/>
+    <w:p/>
+    <w:p/>
+    <w:p/>
+    <w:p/>
+    <w:p/>
+    <w:p>
+      <w:pPr>
+        <w:pStyle w:val="ListParagraph"/>
+        <w:numPr>
+          <w:ilvl w:val="0"/>
+          <w:numId w:val="1"/>
+        </w:numPr>
+      </w:pPr>
+      <w:r>
+        <w:lastRenderedPageBreak/>
+        <w:t>Display years from birthday</w:t>
+      </w:r>
+    </w:p>
+    <w:bookmarkStart w:id="0" w:name="_MON_1547196994"/>
+    <w:bookmarkEnd w:id="0"/>
+    <w:p>
+      <w:pPr>
+        <w:pStyle w:val="ListParagraph"/>
+      </w:pPr>
+      <w:r>
+        <w:object w:dxaOrig="9360" w:dyaOrig="5508">
+          <v:shapetype id="_x0000_t75" coordsize="21600,21600" o:spt="75" o:preferrelative="t" path="m@4@5l@4@11@9@11@9@5xe" filled="f" stroked="f">
+            <v:stroke joinstyle="miter"/>
+            <v:formulas>
+              <v:f eqn="if lineDrawn pixelLineWidth 0"/>
+              <v:f eqn="sum @0 1 0"/>
+              <v:f eqn="sum 0 0 @1"/>
+              <v:f eqn="prod @2 1 2"/>
+              <v:f eqn="prod @3 21600 pixelWidth"/>
+              <v:f eqn="prod @3 21600 pixelHeight"/>
+              <v:f eqn="sum @0 0 1"/>
+              <v:f eqn="prod @6 1 2"/>
+              <v:f eqn="prod @7 21600 pixelWidth"/>
+              <v:f eqn="sum @8 21600 0"/>
+              <v:f eqn="prod @7 21600 pixelHeight"/>
+              <v:f eqn="sum @10 21600 0"/>
+            </v:formulas>
+            <v:path o:extrusionok="f" gradientshapeok="t" o:connecttype="rect"/>
+            <o:lock v:ext="edit" aspectratio="t"/>
+          </v:shapetype>
+          <v:shape id="_x0000_i1025" type="#_x0000_t75" style="width:468pt;height:275.25pt" o:ole="">
+            <v:imagedata r:id="rId5" o:title=""/>
+          </v:shape>
+          <o:OLEObject Type="Embed" ProgID="Word.OpenDocumentText.12" ShapeID="_x0000_i1025" DrawAspect="Content" ObjectID="_1547197231" r:id="rId6"/>
+        </w:object>
+      </w:r>
+    </w:p>
+    <w:p>
+      <w:pPr>
+        <w:pStyle w:val="ListParagraph"/>
+      </w:pPr>
+    </w:p>
+    <w:p>
+      <w:pPr>
+        <w:pStyle w:val="ListParagraph"/>
+      </w:pPr>
+    </w:p>
+    <w:p>
+      <w:pPr>
+        <w:pStyle w:val="ListParagraph"/>
+      </w:pPr>
+    </w:p>
+    <w:p>
+      <w:pPr>
+        <w:pStyle w:val="ListParagraph"/>
+      </w:pPr>
+    </w:p>
+    <w:p>
+      <w:pPr>
+        <w:pStyle w:val="ListParagraph"/>
+      </w:pPr>
+    </w:p>
+    <w:p>
+      <w:pPr>
+        <w:pStyle w:val="ListParagraph"/>
+      </w:pPr>
+    </w:p>
+    <w:p>
+      <w:pPr>
+        <w:pStyle w:val="ListParagraph"/>
+      </w:pPr>
+    </w:p>
+    <w:p>
+      <w:pPr>
+        <w:pStyle w:val="ListParagraph"/>
+      </w:pPr>
+    </w:p>
+    <w:p>
+      <w:pPr>
+        <w:pStyle w:val="ListParagraph"/>
+      </w:pPr>
+    </w:p>
+    <w:p>
+      <w:pPr>
+        <w:pStyle w:val="ListParagraph"/>
+      </w:pPr>
+    </w:p>
+    <w:p>
+      <w:pPr>
+        <w:pStyle w:val="ListParagraph"/>
+      </w:pPr>
+    </w:p>
+    <w:p>
+      <w:pPr>
+        <w:pStyle w:val="ListParagraph"/>
+      </w:pPr>
+    </w:p>
+    <w:p>
+      <w:pPr>
+        <w:pStyle w:val="ListParagraph"/>
+      </w:pPr>
+    </w:p>
+    <w:p>
+      <w:pPr>
+        <w:pStyle w:val="ListParagraph"/>
+      </w:pPr>
+    </w:p>
+    <w:p>
+      <w:pPr>
+        <w:pStyle w:val="ListParagraph"/>
+      </w:pPr>
+    </w:p>
+    <w:p>
+      <w:pPr>
+        <w:pStyle w:val="ListParagraph"/>
+      </w:pPr>
+    </w:p>
+    <w:p>
+      <w:pPr>
+        <w:pStyle w:val="ListParagraph"/>
+      </w:pPr>
+    </w:p>
+    <w:p>
+      <w:pPr>
+        <w:pStyle w:val="ListParagraph"/>
+      </w:pPr>
+    </w:p>
+    <w:p>
+      <w:pPr>
+        <w:pStyle w:val="ListParagraph"/>
+      </w:pPr>
+    </w:p>
+    <w:p>
+      <w:pPr>
+        <w:pStyle w:val="ListParagraph"/>
+      </w:pPr>
+    </w:p>
+    <w:p>
+      <w:pPr>
+        <w:pStyle w:val="ListParagraph"/>
+      </w:pPr>
+    </w:p>
+    <w:p>
+      <w:pPr>
+        <w:pStyle w:val="ListParagraph"/>
+      </w:pPr>
+    </w:p>
+    <w:p>
+      <w:pPr>
+        <w:pStyle w:val="ListParagraph"/>
+      </w:pPr>
+    </w:p>
+    <w:p>
+      <w:pPr>
+        <w:pStyle w:val="ListParagraph"/>
+      </w:pPr>
+      <w:r>
+        <w:lastRenderedPageBreak/>
+        <w:t>3. Guessing game</w:t>
+      </w:r>
+    </w:p>
+    <w:bookmarkStart w:id="1" w:name="_MON_1547197083"/>
+    <w:bookmarkEnd w:id="1"/>
+    <w:p>
+      <w:pPr>
+        <w:pStyle w:val="ListParagraph"/>
+      </w:pPr>
+      <w:r>
+        <w:object w:dxaOrig="9360" w:dyaOrig="8613">
+          <v:shape id="_x0000_i1026" type="#_x0000_t75" style="width:468pt;height:430.5pt" o:ole="">
+            <v:imagedata r:id="rId7" o:title=""/>
+          </v:shape>
+          <o:OLEObject Type="Embed" ProgID="Word.OpenDocumentText.12" ShapeID="_x0000_i1026" DrawAspect="Content" ObjectID="_1547197232" r:id="rId8"/>
+        </w:object>
+      </w:r>
+    </w:p>
+    <w:p>
+      <w:pPr>
+        <w:pStyle w:val="ListParagraph"/>
+      </w:pPr>
+    </w:p>
+    <w:p>
+      <w:pPr>
+        <w:pStyle w:val="ListParagraph"/>
+      </w:pPr>
+    </w:p>
+    <w:p>
+      <w:pPr>
+        <w:pStyle w:val="ListParagraph"/>
+      </w:pPr>
+    </w:p>
+    <w:p>
+      <w:pPr>
+        <w:pStyle w:val="ListParagraph"/>
+      </w:pPr>
+    </w:p>
+    <w:p>
+      <w:pPr>
+        <w:pStyle w:val="ListParagraph"/>
+      </w:pPr>
+    </w:p>
+    <w:p>
+      <w:pPr>
+        <w:pStyle w:val="ListParagraph"/>
+      </w:pPr>
+    </w:p>
+    <w:p>
+      <w:pPr>
+        <w:pStyle w:val="ListParagraph"/>
+      </w:pPr>
+    </w:p>
+    <w:p>
+      <w:pPr>
+        <w:pStyle w:val="ListParagraph"/>
+      </w:pPr>
+    </w:p>
+    <w:p>
+      <w:pPr>
+        <w:pStyle w:val="ListParagraph"/>
+      </w:pPr>
+    </w:p>
+    <w:p>
+      <w:pPr>
+        <w:pStyle w:val="ListParagraph"/>
+      </w:pPr>
+    </w:p>
+    <w:p>
+      <w:pPr>
+        <w:pStyle w:val="ListParagraph"/>
+      </w:pPr>
+    </w:p>
+    <w:p>
+      <w:pPr>
+        <w:pStyle w:val="ListParagraph"/>
+      </w:pPr>
+    </w:p>
+    <w:p>
+      <w:pPr>
+        <w:pStyle w:val="ListParagraph"/>
+        <w:numPr>
+          <w:ilvl w:val="0"/>
+          <w:numId w:val="1"/>
+        </w:numPr>
+      </w:pPr>
+      <w:r>
+        <w:lastRenderedPageBreak/>
+        <w:t xml:space="preserve">Character search </w:t>
+      </w:r>
+    </w:p>
+    <w:bookmarkStart w:id="2" w:name="_MON_1547197220"/>
+    <w:bookmarkEnd w:id="2"/>
+    <w:p>
+      <w:pPr>
+        <w:pStyle w:val="ListParagraph"/>
+      </w:pPr>
+      <w:r>
+        <w:object w:dxaOrig="9360" w:dyaOrig="7756">
+          <v:shape id="_x0000_i1027" type="#_x0000_t75" style="width:468pt;height:387.75pt" o:ole="">
+            <v:imagedata r:id="rId9" o:title=""/>
+          </v:shape>
+          <o:OLEObject Type="Embed" ProgID="Word.OpenDocumentText.12" ShapeID="_x0000_i1027" DrawAspect="Content" ObjectID="_1547197233" r:id="rId10"/>
+        </w:object>
+      </w:r>
+      <w:bookmarkStart w:id="3" w:name="_GoBack"/>
+      <w:bookmarkEnd w:id="3"/>
     </w:p>
     <w:sectPr>
       <w:pgSz w:w="12240" w:h="15840"/>
@@ -578,6 +877,27 @@
     <w:name w:val="Normal"/>
     <w:qFormat/>
   </w:style>
+  <w:style w:type="paragraph" w:styleId="Heading1">
+    <w:name w:val="heading 1"/>
+    <w:basedOn w:val="Normal"/>
+    <w:next w:val="Normal"/>
+    <w:link w:val="Heading1Char"/>
+    <w:uiPriority w:val="9"/>
+    <w:qFormat/>
+    <w:rsid w:val="00C051E0"/>
+    <w:pPr>
+      <w:keepNext/>
+      <w:keepLines/>
+      <w:spacing w:before="240" w:after="0"/>
+      <w:outlineLvl w:val="0"/>
+    </w:pPr>
+    <w:rPr>
+      <w:rFonts w:asciiTheme="majorHAnsi" w:eastAsiaTheme="majorEastAsia" w:hAnsiTheme="majorHAnsi" w:cstheme="majorBidi"/>
+      <w:color w:val="2E74B5" w:themeColor="accent1" w:themeShade="BF"/>
+      <w:sz w:val="32"/>
+      <w:szCs w:val="32"/>
+    </w:rPr>
+  </w:style>
   <w:style w:type="character" w:default="1" w:styleId="DefaultParagraphFont">
     <w:name w:val="Default Paragraph Font"/>
     <w:uiPriority w:val="1"/>
@@ -615,6 +935,53 @@
       <w:ind w:left="720"/>
       <w:contextualSpacing/>
     </w:pPr>
+  </w:style>
+  <w:style w:type="paragraph" w:styleId="Title">
+    <w:name w:val="Title"/>
+    <w:basedOn w:val="Normal"/>
+    <w:next w:val="Normal"/>
+    <w:link w:val="TitleChar"/>
+    <w:uiPriority w:val="10"/>
+    <w:qFormat/>
+    <w:rsid w:val="00C051E0"/>
+    <w:pPr>
+      <w:spacing w:after="0" w:line="240" w:lineRule="auto"/>
+      <w:contextualSpacing/>
+    </w:pPr>
+    <w:rPr>
+      <w:rFonts w:asciiTheme="majorHAnsi" w:eastAsiaTheme="majorEastAsia" w:hAnsiTheme="majorHAnsi" w:cstheme="majorBidi"/>
+      <w:spacing w:val="-10"/>
+      <w:kern w:val="28"/>
+      <w:sz w:val="56"/>
+      <w:szCs w:val="56"/>
+    </w:rPr>
+  </w:style>
+  <w:style w:type="character" w:customStyle="1" w:styleId="TitleChar">
+    <w:name w:val="Title Char"/>
+    <w:basedOn w:val="DefaultParagraphFont"/>
+    <w:link w:val="Title"/>
+    <w:uiPriority w:val="10"/>
+    <w:rsid w:val="00C051E0"/>
+    <w:rPr>
+      <w:rFonts w:asciiTheme="majorHAnsi" w:eastAsiaTheme="majorEastAsia" w:hAnsiTheme="majorHAnsi" w:cstheme="majorBidi"/>
+      <w:spacing w:val="-10"/>
+      <w:kern w:val="28"/>
+      <w:sz w:val="56"/>
+      <w:szCs w:val="56"/>
+    </w:rPr>
+  </w:style>
+  <w:style w:type="character" w:customStyle="1" w:styleId="Heading1Char">
+    <w:name w:val="Heading 1 Char"/>
+    <w:basedOn w:val="DefaultParagraphFont"/>
+    <w:link w:val="Heading1"/>
+    <w:uiPriority w:val="9"/>
+    <w:rsid w:val="00C051E0"/>
+    <w:rPr>
+      <w:rFonts w:asciiTheme="majorHAnsi" w:eastAsiaTheme="majorEastAsia" w:hAnsiTheme="majorHAnsi" w:cstheme="majorBidi"/>
+      <w:color w:val="2E74B5" w:themeColor="accent1" w:themeShade="BF"/>
+      <w:sz w:val="32"/>
+      <w:szCs w:val="32"/>
+    </w:rPr>
   </w:style>
 </w:styles>
 </file>

</xml_diff>